<commit_message>
Added pdf version of CV
</commit_message>
<xml_diff>
--- a/content/assets/CV Nejc Ribic.docx
+++ b/content/assets/CV Nejc Ribic.docx
@@ -100,7 +100,7 @@
                 <w:lang w:val="sl-SI" w:eastAsia="sl-SI" w:bidi="ar-SA"/>
               </w:rPr>
               <w:drawing>
-                <wp:inline distT="0" distB="0" distL="0" distR="0">
+                <wp:inline distT="0" distB="0" distL="0" distR="0" wp14:anchorId="7F50B450" wp14:editId="562259EC">
                   <wp:extent cx="1310640" cy="1310640"/>
                   <wp:effectExtent l="0" t="0" r="3810" b="3810"/>
                   <wp:docPr id="9" name="Slika 1"/>
@@ -169,7 +169,7 @@
                 <w:lang w:val="sl-SI" w:eastAsia="sl-SI" w:bidi="ar-SA"/>
               </w:rPr>
               <w:drawing>
-                <wp:anchor distT="0" distB="0" distL="0" distR="71755" simplePos="0" relativeHeight="251655680" behindDoc="0" locked="0" layoutInCell="1" allowOverlap="1">
+                <wp:anchor distT="0" distB="0" distL="0" distR="71755" simplePos="0" relativeHeight="251655680" behindDoc="0" locked="0" layoutInCell="1" allowOverlap="1" wp14:anchorId="7EE08C1F" wp14:editId="076C75DB">
                   <wp:simplePos x="0" y="0"/>
                   <wp:positionH relativeFrom="column">
                     <wp:posOffset>0</wp:posOffset>
@@ -295,7 +295,7 @@
                 <w:lang w:val="sl-SI" w:eastAsia="sl-SI" w:bidi="ar-SA"/>
               </w:rPr>
               <w:drawing>
-                <wp:inline distT="0" distB="0" distL="0" distR="0">
+                <wp:inline distT="0" distB="0" distL="0" distR="0" wp14:anchorId="66F1F7F2" wp14:editId="6BC1F141">
                   <wp:extent cx="129540" cy="129540"/>
                   <wp:effectExtent l="0" t="0" r="0" b="0"/>
                   <wp:docPr id="8" name="Slika 2"/>
@@ -398,7 +398,7 @@
                 <w:lang w:val="sl-SI" w:eastAsia="sl-SI" w:bidi="ar-SA"/>
               </w:rPr>
               <w:drawing>
-                <wp:anchor distT="0" distB="0" distL="0" distR="71755" simplePos="0" relativeHeight="251658752" behindDoc="0" locked="0" layoutInCell="1" allowOverlap="1">
+                <wp:anchor distT="0" distB="0" distL="0" distR="71755" simplePos="0" relativeHeight="251658752" behindDoc="0" locked="0" layoutInCell="1" allowOverlap="1" wp14:anchorId="0A512B80" wp14:editId="66FE7BBB">
                   <wp:simplePos x="0" y="0"/>
                   <wp:positionH relativeFrom="column">
                     <wp:posOffset>0</wp:posOffset>
@@ -486,37 +486,21 @@
             <w:pPr>
               <w:pStyle w:val="ECVContactDetails0"/>
             </w:pPr>
-            <w:r>
-              <w:fldChar w:fldCharType="begin"/>
-            </w:r>
-            <w:r>
-              <w:instrText xml:space="preserve"> HYPERLINK "</w:instrText>
-            </w:r>
-            <w:r>
-              <w:instrText>https://www.linkedin.com/in/nejc-ribi%C4%8D-6a23b3a1/</w:instrText>
-            </w:r>
-            <w:r>
-              <w:instrText xml:space="preserve">" </w:instrText>
-            </w:r>
-            <w:r>
-              <w:fldChar w:fldCharType="separate"/>
-            </w:r>
-            <w:r>
-              <w:rPr>
-                <w:rStyle w:val="Hyperlink"/>
-              </w:rPr>
-              <w:t>https://www.linkedin.com/in/nejc-ribi%C4%8D-6a23b3a1/</w:t>
-            </w:r>
-            <w:r>
-              <w:fldChar w:fldCharType="end"/>
-            </w:r>
+            <w:hyperlink r:id="rId12" w:history="1">
+              <w:r>
+                <w:rPr>
+                  <w:rStyle w:val="Hyperlink"/>
+                </w:rPr>
+                <w:t>https://www.linkedin.com/in/nejc-ribi%C4%8D-6a23b3a1/</w:t>
+              </w:r>
+            </w:hyperlink>
             <w:r>
               <w:rPr>
                 <w:noProof/>
                 <w:lang w:val="sl-SI" w:eastAsia="sl-SI" w:bidi="ar-SA"/>
               </w:rPr>
               <w:drawing>
-                <wp:anchor distT="0" distB="0" distL="0" distR="71755" simplePos="0" relativeHeight="251660800" behindDoc="0" locked="0" layoutInCell="1" allowOverlap="1" wp14:anchorId="58CECE24" wp14:editId="10C71E83">
+                <wp:anchor distT="0" distB="0" distL="0" distR="71755" simplePos="0" relativeHeight="251660800" behindDoc="0" locked="0" layoutInCell="1" allowOverlap="1" wp14:anchorId="4BDD918B" wp14:editId="0E256ED2">
                   <wp:simplePos x="0" y="0"/>
                   <wp:positionH relativeFrom="column">
                     <wp:posOffset>-196850</wp:posOffset>
@@ -541,7 +525,7 @@
                           </pic:cNvPicPr>
                         </pic:nvPicPr>
                         <pic:blipFill>
-                          <a:blip r:embed="rId12" cstate="print">
+                          <a:blip r:embed="rId13" cstate="print">
                             <a:extLst>
                               <a:ext uri="{28A0092B-C50C-407E-A947-70E740481C1C}">
                                 <a14:useLocalDpi xmlns:a14="http://schemas.microsoft.com/office/drawing/2010/main" val="0"/>
@@ -583,8 +567,6 @@
             <w:r>
               <w:t xml:space="preserve"> </w:t>
             </w:r>
-            <w:bookmarkStart w:id="0" w:name="_GoBack"/>
-            <w:bookmarkEnd w:id="0"/>
           </w:p>
           <w:p>
             <w:pPr>
@@ -629,7 +611,7 @@
                 <w:lang w:val="sl-SI" w:eastAsia="sl-SI" w:bidi="ar-SA"/>
               </w:rPr>
               <w:drawing>
-                <wp:anchor distT="0" distB="0" distL="0" distR="71755" simplePos="0" relativeHeight="251656704" behindDoc="0" locked="0" layoutInCell="1" allowOverlap="1">
+                <wp:anchor distT="0" distB="0" distL="0" distR="71755" simplePos="0" relativeHeight="251656704" behindDoc="0" locked="0" layoutInCell="1" allowOverlap="1" wp14:anchorId="4D19224A" wp14:editId="58454CF8">
                   <wp:simplePos x="0" y="0"/>
                   <wp:positionH relativeFrom="column">
                     <wp:posOffset>0</wp:posOffset>
@@ -654,7 +636,7 @@
                           </pic:cNvPicPr>
                         </pic:nvPicPr>
                         <pic:blipFill>
-                          <a:blip r:embed="rId12" cstate="print">
+                          <a:blip r:embed="rId13" cstate="print">
                             <a:extLst>
                               <a:ext uri="{28A0092B-C50C-407E-A947-70E740481C1C}">
                                 <a14:useLocalDpi xmlns:a14="http://schemas.microsoft.com/office/drawing/2010/main" val="0"/>
@@ -693,7 +675,7 @@
                 </wp:anchor>
               </w:drawing>
             </w:r>
-            <w:hyperlink r:id="rId13" w:history="1">
+            <w:hyperlink r:id="rId14" w:history="1">
               <w:r>
                 <w:rPr>
                   <w:rStyle w:val="Hyperlink"/>
@@ -710,7 +692,7 @@
                 <w:numId w:val="3"/>
               </w:numPr>
             </w:pPr>
-            <w:hyperlink r:id="rId14" w:history="1">
+            <w:hyperlink r:id="rId15" w:history="1">
               <w:r>
                 <w:rPr>
                   <w:rStyle w:val="Hyperlink"/>
@@ -784,7 +766,7 @@
                 <w:lang w:val="sl-SI" w:eastAsia="sl-SI" w:bidi="ar-SA"/>
               </w:rPr>
               <w:drawing>
-                <wp:anchor distT="0" distB="0" distL="0" distR="71755" simplePos="0" relativeHeight="251657728" behindDoc="0" locked="0" layoutInCell="1" allowOverlap="1">
+                <wp:anchor distT="0" distB="0" distL="0" distR="71755" simplePos="0" relativeHeight="251657728" behindDoc="0" locked="0" layoutInCell="1" allowOverlap="1" wp14:anchorId="75A6A8FF" wp14:editId="15AE35DA">
                   <wp:simplePos x="0" y="0"/>
                   <wp:positionH relativeFrom="column">
                     <wp:posOffset>0</wp:posOffset>
@@ -809,7 +791,7 @@
                           </pic:cNvPicPr>
                         </pic:nvPicPr>
                         <pic:blipFill>
-                          <a:blip r:embed="rId15" cstate="print">
+                          <a:blip r:embed="rId16" cstate="print">
                             <a:extLst>
                               <a:ext uri="{28A0092B-C50C-407E-A947-70E740481C1C}">
                                 <a14:useLocalDpi xmlns:a14="http://schemas.microsoft.com/office/drawing/2010/main" val="0"/>
@@ -1104,7 +1086,7 @@
                 <w:lang w:val="sl-SI" w:eastAsia="sl-SI" w:bidi="ar-SA"/>
               </w:rPr>
               <w:drawing>
-                <wp:inline distT="0" distB="0" distL="0" distR="0">
+                <wp:inline distT="0" distB="0" distL="0" distR="0" wp14:anchorId="57549F5F" wp14:editId="6472DBAC">
                   <wp:extent cx="4785360" cy="91440"/>
                   <wp:effectExtent l="0" t="0" r="0" b="0"/>
                   <wp:docPr id="3" name="Slika 3"/>
@@ -1121,7 +1103,7 @@
                           </pic:cNvPicPr>
                         </pic:nvPicPr>
                         <pic:blipFill>
-                          <a:blip r:embed="rId16" cstate="print">
+                          <a:blip r:embed="rId17" cstate="print">
                             <a:extLst>
                               <a:ext uri="{28A0092B-C50C-407E-A947-70E740481C1C}">
                                 <a14:useLocalDpi xmlns:a14="http://schemas.microsoft.com/office/drawing/2010/main" val="0"/>
@@ -1287,7 +1269,7 @@
             <w:pPr>
               <w:pStyle w:val="ECVOrganisationDetails"/>
             </w:pPr>
-            <w:hyperlink r:id="rId17" w:history="1">
+            <w:hyperlink r:id="rId18" w:history="1">
               <w:r>
                 <w:rPr>
                   <w:rStyle w:val="Hyperlink"/>
@@ -1546,7 +1528,7 @@
             <w:pPr>
               <w:pStyle w:val="ECVOrganisationDetails"/>
             </w:pPr>
-            <w:hyperlink r:id="rId18" w:history="1">
+            <w:hyperlink r:id="rId19" w:history="1">
               <w:r>
                 <w:rPr>
                   <w:rStyle w:val="Hyperlink"/>
@@ -1985,7 +1967,7 @@
                 <w:lang w:val="sl-SI" w:eastAsia="sl-SI" w:bidi="ar-SA"/>
               </w:rPr>
               <w:drawing>
-                <wp:inline distT="0" distB="0" distL="0" distR="0">
+                <wp:inline distT="0" distB="0" distL="0" distR="0" wp14:anchorId="25623F5C" wp14:editId="45257926">
                   <wp:extent cx="4785360" cy="91440"/>
                   <wp:effectExtent l="0" t="0" r="0" b="0"/>
                   <wp:docPr id="4" name="Slika 4"/>
@@ -2002,7 +1984,7 @@
                           </pic:cNvPicPr>
                         </pic:nvPicPr>
                         <pic:blipFill>
-                          <a:blip r:embed="rId16" cstate="print">
+                          <a:blip r:embed="rId17" cstate="print">
                             <a:extLst>
                               <a:ext uri="{28A0092B-C50C-407E-A947-70E740481C1C}">
                                 <a14:useLocalDpi xmlns:a14="http://schemas.microsoft.com/office/drawing/2010/main" val="0"/>
@@ -2873,7 +2855,7 @@
                 <w:lang w:val="sl-SI" w:eastAsia="sl-SI" w:bidi="ar-SA"/>
               </w:rPr>
               <w:drawing>
-                <wp:inline distT="0" distB="0" distL="0" distR="0">
+                <wp:inline distT="0" distB="0" distL="0" distR="0" wp14:anchorId="49A580A5" wp14:editId="6D450B9C">
                   <wp:extent cx="4785360" cy="91440"/>
                   <wp:effectExtent l="0" t="0" r="0" b="0"/>
                   <wp:docPr id="5" name="Slika 5"/>
@@ -2890,7 +2872,7 @@
                           </pic:cNvPicPr>
                         </pic:nvPicPr>
                         <pic:blipFill>
-                          <a:blip r:embed="rId16" cstate="print">
+                          <a:blip r:embed="rId17" cstate="print">
                             <a:extLst>
                               <a:ext uri="{28A0092B-C50C-407E-A947-70E740481C1C}">
                                 <a14:useLocalDpi xmlns:a14="http://schemas.microsoft.com/office/drawing/2010/main" val="0"/>
@@ -3515,7 +3497,7 @@
             <w:pPr>
               <w:pStyle w:val="ECVLanguageExplanation"/>
             </w:pPr>
-            <w:hyperlink r:id="rId19" w:history="1">
+            <w:hyperlink r:id="rId20" w:history="1">
               <w:r>
                 <w:rPr>
                   <w:rStyle w:val="Hyperlink"/>
@@ -3737,7 +3719,13 @@
               </w:numPr>
             </w:pPr>
             <w:r>
-              <w:t>I’m reading a lot about product management and I also attend product management course on Udemy. My certificate is here -&gt; TODO</w:t>
+              <w:t xml:space="preserve">I’m reading a lot about product management and I also attend product management course on Udemy. My certificate is here -&gt; </w:t>
+            </w:r>
+            <w:r>
+              <w:rPr>
+                <w:b/>
+              </w:rPr>
+              <w:t>“Currently attending”</w:t>
             </w:r>
           </w:p>
         </w:tc>
@@ -4126,7 +4114,7 @@
             <w:pPr>
               <w:pStyle w:val="ECVLanguageExplanation"/>
             </w:pPr>
-            <w:hyperlink r:id="rId20" w:history="1">
+            <w:hyperlink r:id="rId21" w:history="1">
               <w:r>
                 <w:rPr>
                   <w:rStyle w:val="Hyperlink"/>
@@ -4207,7 +4195,7 @@
             <w:r>
               <w:t xml:space="preserve">Android developer:  </w:t>
             </w:r>
-            <w:hyperlink r:id="rId21" w:history="1">
+            <w:hyperlink r:id="rId22" w:history="1">
               <w:r>
                 <w:rPr>
                   <w:rStyle w:val="Hyperlink"/>
@@ -4230,7 +4218,7 @@
             <w:r>
               <w:t xml:space="preserve">Android developer:  </w:t>
             </w:r>
-            <w:hyperlink r:id="rId22" w:history="1">
+            <w:hyperlink r:id="rId23" w:history="1">
               <w:r>
                 <w:rPr>
                   <w:rStyle w:val="Hyperlink"/>
@@ -4253,7 +4241,7 @@
             <w:r>
               <w:t xml:space="preserve">Android developer: </w:t>
             </w:r>
-            <w:hyperlink r:id="rId23" w:history="1">
+            <w:hyperlink r:id="rId24" w:history="1">
               <w:r>
                 <w:rPr>
                   <w:rStyle w:val="Hyperlink"/>
@@ -4271,7 +4259,22 @@
               </w:numPr>
             </w:pPr>
             <w:r>
-              <w:t>Product management: TODO</w:t>
+              <w:t>Product management:</w:t>
+            </w:r>
+            <w:r>
+              <w:t xml:space="preserve"> </w:t>
+            </w:r>
+            <w:r>
+              <w:rPr>
+                <w:i/>
+              </w:rPr>
+              <w:t>Currently attending</w:t>
+            </w:r>
+            <w:r>
+              <w:rPr>
+                <w:i/>
+              </w:rPr>
+              <w:t xml:space="preserve"> course</w:t>
             </w:r>
           </w:p>
           <w:p>
@@ -4283,7 +4286,19 @@
               </w:numPr>
             </w:pPr>
             <w:r>
-              <w:t>Django backend: TODO</w:t>
+              <w:t xml:space="preserve">Django backend: </w:t>
+            </w:r>
+            <w:r>
+              <w:rPr>
+                <w:i/>
+              </w:rPr>
+              <w:t xml:space="preserve"> </w:t>
+            </w:r>
+            <w:r>
+              <w:rPr>
+                <w:i/>
+              </w:rPr>
+              <w:t>Currently attending course</w:t>
             </w:r>
           </w:p>
           <w:p>
@@ -4295,7 +4310,19 @@
               </w:numPr>
             </w:pPr>
             <w:r>
-              <w:t>Laravel: TODO</w:t>
+              <w:t xml:space="preserve">Laravel: </w:t>
+            </w:r>
+            <w:r>
+              <w:rPr>
+                <w:i/>
+              </w:rPr>
+              <w:t xml:space="preserve"> </w:t>
+            </w:r>
+            <w:r>
+              <w:rPr>
+                <w:i/>
+              </w:rPr>
+              <w:t>Currently attending course</w:t>
             </w:r>
           </w:p>
           <w:p>
@@ -4309,7 +4336,7 @@
             <w:r>
               <w:t xml:space="preserve">Good knowledge of server architecture gained when creating my own backend project and cloud computing in my free time. They are visible here: </w:t>
             </w:r>
-            <w:hyperlink r:id="rId24" w:history="1">
+            <w:hyperlink r:id="rId25" w:history="1">
               <w:r>
                 <w:rPr>
                   <w:rStyle w:val="Hyperlink"/>
@@ -4533,7 +4560,7 @@
             <w:r>
               <w:t xml:space="preserve">(Google associate android developer: </w:t>
             </w:r>
-            <w:hyperlink r:id="rId25" w:history="1">
+            <w:hyperlink r:id="rId26" w:history="1">
               <w:r>
                 <w:rPr>
                   <w:rStyle w:val="Hyperlink"/>
@@ -4969,7 +4996,7 @@
                 <w:lang w:val="sl-SI" w:eastAsia="sl-SI" w:bidi="ar-SA"/>
               </w:rPr>
               <w:drawing>
-                <wp:inline distT="0" distB="0" distL="0" distR="0">
+                <wp:inline distT="0" distB="0" distL="0" distR="0" wp14:anchorId="0CDB5F6E" wp14:editId="56E8A6E6">
                   <wp:extent cx="4785360" cy="91440"/>
                   <wp:effectExtent l="0" t="0" r="0" b="0"/>
                   <wp:docPr id="6" name="Slika 6"/>
@@ -4986,7 +5013,7 @@
                           </pic:cNvPicPr>
                         </pic:nvPicPr>
                         <pic:blipFill>
-                          <a:blip r:embed="rId16" cstate="print">
+                          <a:blip r:embed="rId17" cstate="print">
                             <a:extLst>
                               <a:ext uri="{28A0092B-C50C-407E-A947-70E740481C1C}">
                                 <a14:useLocalDpi xmlns:a14="http://schemas.microsoft.com/office/drawing/2010/main" val="0"/>
@@ -5116,7 +5143,7 @@
             <w:r>
               <w:t>Analysis of tourism flows in the city based on tourists’ online posts (</w:t>
             </w:r>
-            <w:hyperlink r:id="rId26" w:history="1">
+            <w:hyperlink r:id="rId27" w:history="1">
               <w:r>
                 <w:rPr>
                   <w:rStyle w:val="Hyperlink"/>
@@ -5149,18 +5176,9 @@
               </w:numPr>
             </w:pPr>
             <w:r>
-              <w:t>Own cloud architecture (sandbox)</w:t>
-            </w:r>
-            <w:r>
-              <w:t xml:space="preserve">. </w:t>
-            </w:r>
-            <w:r>
-              <w:t>V</w:t>
-            </w:r>
-            <w:r>
-              <w:t xml:space="preserve">isible here: </w:t>
-            </w:r>
-            <w:hyperlink r:id="rId27" w:history="1">
+              <w:t xml:space="preserve">Own cloud architecture (sandbox). Visible here: </w:t>
+            </w:r>
+            <w:hyperlink r:id="rId28" w:history="1">
               <w:r>
                 <w:rPr>
                   <w:rStyle w:val="Hyperlink"/>
@@ -5180,7 +5198,7 @@
             <w:r>
               <w:t xml:space="preserve">Android developer:  </w:t>
             </w:r>
-            <w:hyperlink r:id="rId28" w:history="1">
+            <w:hyperlink r:id="rId29" w:history="1">
               <w:r>
                 <w:rPr>
                   <w:rStyle w:val="Hyperlink"/>
@@ -5203,7 +5221,7 @@
             <w:r>
               <w:t xml:space="preserve">Android developer:  </w:t>
             </w:r>
-            <w:hyperlink r:id="rId29" w:history="1">
+            <w:hyperlink r:id="rId30" w:history="1">
               <w:r>
                 <w:rPr>
                   <w:rStyle w:val="Hyperlink"/>
@@ -5224,15 +5242,9 @@
               </w:numPr>
             </w:pPr>
             <w:r>
-              <w:t>Android developer</w:t>
-            </w:r>
-            <w:r>
-              <w:t xml:space="preserve"> (Google certificate)</w:t>
-            </w:r>
-            <w:r>
-              <w:t xml:space="preserve">: </w:t>
-            </w:r>
-            <w:hyperlink r:id="rId30" w:history="1">
+              <w:t xml:space="preserve">Android developer (Google certificate): </w:t>
+            </w:r>
+            <w:hyperlink r:id="rId31" w:history="1">
               <w:r>
                 <w:rPr>
                   <w:rStyle w:val="Hyperlink"/>
@@ -5250,7 +5262,21 @@
               </w:numPr>
             </w:pPr>
             <w:r>
-              <w:t>Product management: TODO</w:t>
+              <w:t>Product management:</w:t>
+            </w:r>
+            <w:bookmarkStart w:id="0" w:name="_GoBack"/>
+            <w:bookmarkEnd w:id="0"/>
+            <w:r>
+              <w:rPr>
+                <w:i/>
+              </w:rPr>
+              <w:t xml:space="preserve"> </w:t>
+            </w:r>
+            <w:r>
+              <w:rPr>
+                <w:i/>
+              </w:rPr>
+              <w:t>Currently attending course</w:t>
             </w:r>
           </w:p>
           <w:p>
@@ -5262,7 +5288,19 @@
               </w:numPr>
             </w:pPr>
             <w:r>
-              <w:t>Django backend: TODO</w:t>
+              <w:t>Django backend:</w:t>
+            </w:r>
+            <w:r>
+              <w:rPr>
+                <w:i/>
+              </w:rPr>
+              <w:t xml:space="preserve"> </w:t>
+            </w:r>
+            <w:r>
+              <w:rPr>
+                <w:i/>
+              </w:rPr>
+              <w:t>Currently attending course</w:t>
             </w:r>
           </w:p>
           <w:p>
@@ -5274,7 +5312,19 @@
               </w:numPr>
             </w:pPr>
             <w:r>
-              <w:t>Laravel: TODO</w:t>
+              <w:t>Laravel:</w:t>
+            </w:r>
+            <w:r>
+              <w:rPr>
+                <w:i/>
+              </w:rPr>
+              <w:t xml:space="preserve"> </w:t>
+            </w:r>
+            <w:r>
+              <w:rPr>
+                <w:i/>
+              </w:rPr>
+              <w:t>Currently attending course</w:t>
             </w:r>
           </w:p>
           <w:p>
@@ -5293,7 +5343,7 @@
             <w:r>
               <w:t xml:space="preserve">: </w:t>
             </w:r>
-            <w:hyperlink r:id="rId31" w:history="1">
+            <w:hyperlink r:id="rId32" w:history="1">
               <w:r>
                 <w:rPr>
                   <w:rStyle w:val="Hyperlink"/>
@@ -5316,7 +5366,7 @@
             <w:r>
               <w:t xml:space="preserve">Gitlab: </w:t>
             </w:r>
-            <w:hyperlink r:id="rId32" w:history="1">
+            <w:hyperlink r:id="rId33" w:history="1">
               <w:r>
                 <w:rPr>
                   <w:rStyle w:val="Hyperlink"/>
@@ -5333,10 +5383,10 @@
     </w:tbl>
     <w:p/>
     <w:sectPr>
-      <w:headerReference w:type="even" r:id="rId33"/>
-      <w:headerReference w:type="default" r:id="rId34"/>
-      <w:footerReference w:type="even" r:id="rId35"/>
-      <w:footerReference w:type="default" r:id="rId36"/>
+      <w:headerReference w:type="even" r:id="rId34"/>
+      <w:headerReference w:type="default" r:id="rId35"/>
+      <w:footerReference w:type="even" r:id="rId36"/>
+      <w:footerReference w:type="default" r:id="rId37"/>
       <w:pgSz w:w="11906" w:h="16838"/>
       <w:pgMar w:top="1644" w:right="680" w:bottom="1474" w:left="850" w:header="850" w:footer="624" w:gutter="0"/>
       <w:cols w:space="720"/>
@@ -5797,7 +5847,7 @@
         <w:lang w:val="sl-SI" w:eastAsia="sl-SI" w:bidi="ar-SA"/>
       </w:rPr>
       <w:drawing>
-        <wp:anchor distT="0" distB="0" distL="0" distR="0" simplePos="0" relativeHeight="251658240" behindDoc="0" locked="0" layoutInCell="1" allowOverlap="1">
+        <wp:anchor distT="0" distB="0" distL="0" distR="0" simplePos="0" relativeHeight="251658240" behindDoc="0" locked="0" layoutInCell="1" allowOverlap="1" wp14:anchorId="03CBD787" wp14:editId="3E1816EE">
           <wp:simplePos x="0" y="0"/>
           <wp:positionH relativeFrom="column">
             <wp:posOffset>0</wp:posOffset>
@@ -5913,7 +5963,7 @@
         <w:lang w:val="sl-SI" w:eastAsia="sl-SI" w:bidi="ar-SA"/>
       </w:rPr>
       <w:drawing>
-        <wp:anchor distT="0" distB="0" distL="0" distR="0" simplePos="0" relativeHeight="251657216" behindDoc="0" locked="0" layoutInCell="1" allowOverlap="1">
+        <wp:anchor distT="0" distB="0" distL="0" distR="0" simplePos="0" relativeHeight="251657216" behindDoc="0" locked="0" layoutInCell="1" allowOverlap="1" wp14:anchorId="3D348DD7" wp14:editId="243241BB">
           <wp:simplePos x="0" y="0"/>
           <wp:positionH relativeFrom="column">
             <wp:posOffset>0</wp:posOffset>
@@ -6985,6 +7035,7 @@
     <w:lsdException w:name="HTML Sample" w:semiHidden="1" w:unhideWhenUsed="1"/>
     <w:lsdException w:name="HTML Typewriter" w:semiHidden="1" w:unhideWhenUsed="1"/>
     <w:lsdException w:name="HTML Variable" w:semiHidden="1" w:unhideWhenUsed="1"/>
+    <w:lsdException w:name="Normal Table" w:semiHidden="1" w:unhideWhenUsed="1"/>
     <w:lsdException w:name="annotation subject" w:semiHidden="1" w:unhideWhenUsed="1"/>
     <w:lsdException w:name="No List" w:semiHidden="1" w:unhideWhenUsed="1"/>
     <w:lsdException w:name="Outline List 1" w:semiHidden="1" w:unhideWhenUsed="1"/>
@@ -7028,8 +7079,10 @@
     <w:lsdException w:name="Table Elegant" w:semiHidden="1" w:unhideWhenUsed="1"/>
     <w:lsdException w:name="Table Professional" w:semiHidden="1" w:unhideWhenUsed="1"/>
     <w:lsdException w:name="Table Subtle 1" w:semiHidden="1" w:unhideWhenUsed="1"/>
+    <w:lsdException w:name="Table Subtle 2" w:semiHidden="1" w:unhideWhenUsed="1"/>
     <w:lsdException w:name="Table Web 1" w:semiHidden="1" w:unhideWhenUsed="1"/>
     <w:lsdException w:name="Table Web 2" w:semiHidden="1" w:unhideWhenUsed="1"/>
+    <w:lsdException w:name="Table Web 3" w:semiHidden="1" w:unhideWhenUsed="1"/>
     <w:lsdException w:name="Balloon Text" w:semiHidden="1" w:unhideWhenUsed="1"/>
     <w:lsdException w:name="Table Grid" w:uiPriority="59"/>
     <w:lsdException w:name="Table Theme" w:semiHidden="1" w:unhideWhenUsed="1"/>

</xml_diff>